<commit_message>
task 7: inheritance and polymorphism
</commit_message>
<xml_diff>
--- a/JavaCore And Oop/Task 7 - Inheritance and Polymorphism/Task 7.docx
+++ b/JavaCore And Oop/Task 7 - Inheritance and Polymorphism/Task 7.docx
@@ -390,6 +390,7 @@
     <w:p>
       <w:pPr>
         <w:numPr>
+          <w:ilvl w:val="0"/>
           <w:numId w:val="0"/>
         </w:numPr>
         <w:spacing w:line="360" w:lineRule="auto"/>
@@ -439,6 +440,7 @@
     <w:p>
       <w:pPr>
         <w:numPr>
+          <w:ilvl w:val="0"/>
           <w:numId w:val="0"/>
         </w:numPr>
         <w:spacing w:line="360" w:lineRule="auto"/>
@@ -458,6 +460,7 @@
     <w:p>
       <w:pPr>
         <w:numPr>
+          <w:ilvl w:val="0"/>
           <w:numId w:val="0"/>
         </w:numPr>
         <w:spacing w:line="360" w:lineRule="auto"/>
@@ -477,6 +480,7 @@
     <w:p>
       <w:pPr>
         <w:numPr>
+          <w:ilvl w:val="0"/>
           <w:numId w:val="0"/>
         </w:numPr>
         <w:spacing w:line="360" w:lineRule="auto"/>
@@ -496,6 +500,7 @@
     <w:p>
       <w:pPr>
         <w:numPr>
+          <w:ilvl w:val="0"/>
           <w:numId w:val="0"/>
         </w:numPr>
         <w:spacing w:line="360" w:lineRule="auto"/>
@@ -541,6 +546,7 @@
     <w:p>
       <w:pPr>
         <w:numPr>
+          <w:ilvl w:val="0"/>
           <w:numId w:val="0"/>
         </w:numPr>
         <w:spacing w:line="360" w:lineRule="auto"/>
@@ -561,6 +567,7 @@
     <w:p>
       <w:pPr>
         <w:numPr>
+          <w:ilvl w:val="0"/>
           <w:numId w:val="0"/>
         </w:numPr>
         <w:spacing w:line="360" w:lineRule="auto"/>
@@ -581,6 +588,7 @@
     <w:p>
       <w:pPr>
         <w:numPr>
+          <w:ilvl w:val="0"/>
           <w:numId w:val="0"/>
         </w:numPr>
         <w:spacing w:line="360" w:lineRule="auto"/>
@@ -601,6 +609,7 @@
     <w:p>
       <w:pPr>
         <w:numPr>
+          <w:ilvl w:val="0"/>
           <w:numId w:val="0"/>
         </w:numPr>
         <w:spacing w:line="360" w:lineRule="auto"/>
@@ -621,6 +630,7 @@
     <w:p>
       <w:pPr>
         <w:numPr>
+          <w:ilvl w:val="0"/>
           <w:numId w:val="0"/>
         </w:numPr>
         <w:spacing w:line="360" w:lineRule="auto"/>
@@ -654,6 +664,7 @@
     <w:p>
       <w:pPr>
         <w:numPr>
+          <w:ilvl w:val="0"/>
           <w:numId w:val="0"/>
         </w:numPr>
         <w:spacing w:line="360" w:lineRule="auto"/>
@@ -680,6 +691,7 @@
     <w:p>
       <w:pPr>
         <w:numPr>
+          <w:ilvl w:val="0"/>
           <w:numId w:val="0"/>
         </w:numPr>
         <w:spacing w:line="360" w:lineRule="auto"/>
@@ -706,6 +718,7 @@
     <w:p>
       <w:pPr>
         <w:numPr>
+          <w:ilvl w:val="0"/>
           <w:numId w:val="0"/>
         </w:numPr>
         <w:spacing w:line="360" w:lineRule="auto"/>
@@ -732,6 +745,7 @@
     <w:p>
       <w:pPr>
         <w:numPr>
+          <w:ilvl w:val="0"/>
           <w:numId w:val="0"/>
         </w:numPr>
         <w:spacing w:line="360" w:lineRule="auto"/>
@@ -758,6 +772,7 @@
     <w:p>
       <w:pPr>
         <w:numPr>
+          <w:ilvl w:val="0"/>
           <w:numId w:val="0"/>
         </w:numPr>
         <w:spacing w:line="360" w:lineRule="auto"/>
@@ -777,6 +792,7 @@
     <w:p>
       <w:pPr>
         <w:numPr>
+          <w:ilvl w:val="0"/>
           <w:numId w:val="0"/>
         </w:numPr>
         <w:spacing w:line="360" w:lineRule="auto"/>
@@ -796,6 +812,7 @@
     <w:p>
       <w:pPr>
         <w:numPr>
+          <w:ilvl w:val="0"/>
           <w:numId w:val="0"/>
         </w:numPr>
         <w:spacing w:line="360" w:lineRule="auto"/>
@@ -858,6 +875,7 @@
     <w:p>
       <w:pPr>
         <w:numPr>
+          <w:ilvl w:val="0"/>
           <w:numId w:val="0"/>
         </w:numPr>
         <w:spacing w:line="360" w:lineRule="auto"/>
@@ -878,6 +896,7 @@
     <w:p>
       <w:pPr>
         <w:numPr>
+          <w:ilvl w:val="0"/>
           <w:numId w:val="0"/>
         </w:numPr>
         <w:spacing w:line="360" w:lineRule="auto"/>
@@ -976,7 +995,16 @@
           <w:rFonts w:hint="default"/>
           <w:lang w:val="vi-VN"/>
         </w:rPr>
-        <w:t>Các phương thức được khai báo mặc định là trừu tượng (có thể khai báo là public và private (từ Java 9)</w:t>
+        <w:t>Các phương thức được khai báo mặc định là abstract</w:t>
+      </w:r>
+      <w:bookmarkStart w:id="0" w:name="_GoBack"/>
+      <w:bookmarkEnd w:id="0"/>
+      <w:r>
+        <w:rPr>
+          <w:rFonts w:hint="default"/>
+          <w:lang w:val="vi-VN"/>
+        </w:rPr>
+        <w:t xml:space="preserve"> (có thể khai báo là public và private (từ Java 9)</w:t>
       </w:r>
     </w:p>
     <w:p>
@@ -1003,6 +1031,7 @@
     <w:p>
       <w:pPr>
         <w:numPr>
+          <w:ilvl w:val="0"/>
           <w:numId w:val="0"/>
         </w:numPr>
         <w:spacing w:line="360" w:lineRule="auto"/>
@@ -1106,6 +1135,7 @@
     <w:p>
       <w:pPr>
         <w:numPr>
+          <w:ilvl w:val="0"/>
           <w:numId w:val="0"/>
         </w:numPr>
         <w:spacing w:line="360" w:lineRule="auto"/>
@@ -1125,6 +1155,7 @@
     <w:p>
       <w:pPr>
         <w:numPr>
+          <w:ilvl w:val="0"/>
           <w:numId w:val="0"/>
         </w:numPr>
         <w:spacing w:line="360" w:lineRule="auto"/>
@@ -1157,6 +1188,7 @@
     <w:p>
       <w:pPr>
         <w:numPr>
+          <w:ilvl w:val="0"/>
           <w:numId w:val="0"/>
         </w:numPr>
         <w:spacing w:line="360" w:lineRule="auto"/>
@@ -1183,6 +1215,7 @@
     <w:p>
       <w:pPr>
         <w:numPr>
+          <w:ilvl w:val="0"/>
           <w:numId w:val="0"/>
         </w:numPr>
         <w:spacing w:line="360" w:lineRule="auto"/>
@@ -1209,6 +1242,7 @@
     <w:p>
       <w:pPr>
         <w:numPr>
+          <w:ilvl w:val="0"/>
           <w:numId w:val="0"/>
         </w:numPr>
         <w:spacing w:line="360" w:lineRule="auto"/>
@@ -1228,6 +1262,7 @@
     <w:p>
       <w:pPr>
         <w:numPr>
+          <w:ilvl w:val="0"/>
           <w:numId w:val="0"/>
         </w:numPr>
         <w:spacing w:line="360" w:lineRule="auto"/>
@@ -1267,6 +1302,7 @@
     <w:p>
       <w:pPr>
         <w:numPr>
+          <w:ilvl w:val="0"/>
           <w:numId w:val="0"/>
         </w:numPr>
         <w:spacing w:line="360" w:lineRule="auto"/>
@@ -1305,6 +1341,7 @@
     <w:p>
       <w:pPr>
         <w:numPr>
+          <w:ilvl w:val="0"/>
           <w:numId w:val="0"/>
         </w:numPr>
         <w:spacing w:line="360" w:lineRule="auto"/>
@@ -1329,7 +1366,6 @@
           <w:lang w:val="vi-VN"/>
         </w:rPr>
         <w:tab/>
-        <w:t/>
       </w:r>
       <w:r>
         <w:rPr>
@@ -1342,12 +1378,24 @@
           <w:lang w:val="vi-VN"/>
         </w:rPr>
         <w:tab/>
+      </w:r>
+      <w:r>
+        <w:rPr>
+          <w:rFonts w:hint="default"/>
+          <w:b w:val="0"/>
+          <w:bCs w:val="0"/>
+          <w:i/>
+          <w:iCs/>
+          <w:color w:val="FF0000"/>
+          <w:lang w:val="vi-VN"/>
+        </w:rPr>
         <w:t>//code</w:t>
       </w:r>
     </w:p>
     <w:p>
       <w:pPr>
         <w:numPr>
+          <w:ilvl w:val="0"/>
           <w:numId w:val="0"/>
         </w:numPr>
         <w:spacing w:line="360" w:lineRule="auto"/>
@@ -1378,6 +1426,7 @@
     <w:p>
       <w:pPr>
         <w:numPr>
+          <w:ilvl w:val="0"/>
           <w:numId w:val="0"/>
         </w:numPr>
         <w:spacing w:line="360" w:lineRule="auto"/>
@@ -1389,18 +1438,7 @@
           <w:bCs w:val="0"/>
           <w:lang w:val="vi-VN"/>
         </w:rPr>
-        <w:t>- Kế thừa Interface: sử dụng từ kh</w:t>
-      </w:r>
-      <w:bookmarkStart w:id="0" w:name="_GoBack"/>
-      <w:bookmarkEnd w:id="0"/>
-      <w:r>
-        <w:rPr>
-          <w:rFonts w:hint="default"/>
-          <w:b w:val="0"/>
-          <w:bCs w:val="0"/>
-          <w:lang w:val="vi-VN"/>
-        </w:rPr>
-        <w:t xml:space="preserve">óa </w:t>
+        <w:t xml:space="preserve">- Kế thừa Interface: sử dụng từ khóa </w:t>
       </w:r>
       <w:r>
         <w:rPr>
@@ -1777,15 +1815,15 @@
     <w:lsdException w:qFormat="1" w:unhideWhenUsed="0" w:uiPriority="0" w:semiHidden="0" w:name="index 7"/>
     <w:lsdException w:qFormat="1" w:unhideWhenUsed="0" w:uiPriority="0" w:semiHidden="0" w:name="index 8"/>
     <w:lsdException w:qFormat="1" w:unhideWhenUsed="0" w:uiPriority="0" w:semiHidden="0" w:name="index 9"/>
-    <w:lsdException w:unhideWhenUsed="0" w:uiPriority="0" w:semiHidden="0" w:name="toc 1"/>
-    <w:lsdException w:unhideWhenUsed="0" w:uiPriority="0" w:semiHidden="0" w:name="toc 2"/>
+    <w:lsdException w:qFormat="1" w:unhideWhenUsed="0" w:uiPriority="0" w:semiHidden="0" w:name="toc 1"/>
+    <w:lsdException w:qFormat="1" w:unhideWhenUsed="0" w:uiPriority="0" w:semiHidden="0" w:name="toc 2"/>
     <w:lsdException w:qFormat="1" w:unhideWhenUsed="0" w:uiPriority="0" w:semiHidden="0" w:name="toc 3"/>
     <w:lsdException w:unhideWhenUsed="0" w:uiPriority="0" w:semiHidden="0" w:name="toc 4"/>
-    <w:lsdException w:unhideWhenUsed="0" w:uiPriority="0" w:semiHidden="0" w:name="toc 5"/>
+    <w:lsdException w:qFormat="1" w:unhideWhenUsed="0" w:uiPriority="0" w:semiHidden="0" w:name="toc 5"/>
     <w:lsdException w:qFormat="1" w:unhideWhenUsed="0" w:uiPriority="0" w:semiHidden="0" w:name="toc 6"/>
     <w:lsdException w:qFormat="1" w:unhideWhenUsed="0" w:uiPriority="0" w:semiHidden="0" w:name="toc 7"/>
     <w:lsdException w:qFormat="1" w:unhideWhenUsed="0" w:uiPriority="0" w:semiHidden="0" w:name="toc 8"/>
-    <w:lsdException w:unhideWhenUsed="0" w:uiPriority="0" w:semiHidden="0" w:name="toc 9"/>
+    <w:lsdException w:qFormat="1" w:unhideWhenUsed="0" w:uiPriority="0" w:semiHidden="0" w:name="toc 9"/>
     <w:lsdException w:qFormat="1" w:unhideWhenUsed="0" w:uiPriority="0" w:semiHidden="0" w:name="Normal Indent"/>
     <w:lsdException w:qFormat="1" w:unhideWhenUsed="0" w:uiPriority="0" w:semiHidden="0" w:name="footnote text"/>
     <w:lsdException w:qFormat="1" w:unhideWhenUsed="0" w:uiPriority="0" w:semiHidden="0" w:name="annotation text"/>
@@ -1793,7 +1831,7 @@
     <w:lsdException w:qFormat="1" w:unhideWhenUsed="0" w:uiPriority="0" w:semiHidden="0" w:name="footer"/>
     <w:lsdException w:qFormat="1" w:unhideWhenUsed="0" w:uiPriority="0" w:semiHidden="0" w:name="index heading"/>
     <w:lsdException w:qFormat="1" w:uiPriority="0" w:name="caption"/>
-    <w:lsdException w:unhideWhenUsed="0" w:uiPriority="0" w:semiHidden="0" w:name="table of figures"/>
+    <w:lsdException w:qFormat="1" w:unhideWhenUsed="0" w:uiPriority="0" w:semiHidden="0" w:name="table of figures"/>
     <w:lsdException w:qFormat="1" w:unhideWhenUsed="0" w:uiPriority="0" w:semiHidden="0" w:name="envelope address"/>
     <w:lsdException w:qFormat="1" w:unhideWhenUsed="0" w:uiPriority="0" w:semiHidden="0" w:name="envelope return"/>
     <w:lsdException w:qFormat="1" w:unhideWhenUsed="0" w:uiPriority="0" w:semiHidden="0" w:name="footnote reference"/>
@@ -1864,8 +1902,8 @@
     <w:lsdException w:qFormat="1" w:unhideWhenUsed="0" w:uiPriority="0" w:name="Normal Table"/>
     <w:lsdException w:unhideWhenUsed="0" w:uiPriority="0" w:semiHidden="0" w:name="annotation subject"/>
     <w:lsdException w:qFormat="1" w:unhideWhenUsed="0" w:uiPriority="0" w:semiHidden="0" w:name="Table Simple 1"/>
-    <w:lsdException w:unhideWhenUsed="0" w:uiPriority="0" w:semiHidden="0" w:name="Table Simple 2"/>
-    <w:lsdException w:unhideWhenUsed="0" w:uiPriority="0" w:semiHidden="0" w:name="Table Simple 3"/>
+    <w:lsdException w:qFormat="1" w:unhideWhenUsed="0" w:uiPriority="0" w:semiHidden="0" w:name="Table Simple 2"/>
+    <w:lsdException w:qFormat="1" w:unhideWhenUsed="0" w:uiPriority="0" w:semiHidden="0" w:name="Table Simple 3"/>
     <w:lsdException w:qFormat="1" w:unhideWhenUsed="0" w:uiPriority="0" w:semiHidden="0" w:name="Table Classic 1"/>
     <w:lsdException w:qFormat="1" w:unhideWhenUsed="0" w:uiPriority="0" w:semiHidden="0" w:name="Table Classic 2"/>
     <w:lsdException w:qFormat="1" w:unhideWhenUsed="0" w:uiPriority="0" w:semiHidden="0" w:name="Table Classic 3"/>
@@ -1883,15 +1921,15 @@
     <w:lsdException w:qFormat="1" w:unhideWhenUsed="0" w:uiPriority="0" w:semiHidden="0" w:name="Table Grid 3"/>
     <w:lsdException w:qFormat="1" w:unhideWhenUsed="0" w:uiPriority="0" w:semiHidden="0" w:name="Table Grid 4"/>
     <w:lsdException w:unhideWhenUsed="0" w:uiPriority="0" w:semiHidden="0" w:name="Table Grid 5"/>
-    <w:lsdException w:unhideWhenUsed="0" w:uiPriority="0" w:semiHidden="0" w:name="Table Grid 6"/>
+    <w:lsdException w:qFormat="1" w:unhideWhenUsed="0" w:uiPriority="0" w:semiHidden="0" w:name="Table Grid 6"/>
     <w:lsdException w:qFormat="1" w:unhideWhenUsed="0" w:uiPriority="0" w:semiHidden="0" w:name="Table Grid 7"/>
     <w:lsdException w:qFormat="1" w:unhideWhenUsed="0" w:uiPriority="0" w:semiHidden="0" w:name="Table Grid 8"/>
     <w:lsdException w:qFormat="1" w:unhideWhenUsed="0" w:uiPriority="0" w:semiHidden="0" w:name="Table List 1"/>
     <w:lsdException w:qFormat="1" w:unhideWhenUsed="0" w:uiPriority="0" w:semiHidden="0" w:name="Table List 2"/>
     <w:lsdException w:qFormat="1" w:unhideWhenUsed="0" w:uiPriority="0" w:semiHidden="0" w:name="Table List 3"/>
     <w:lsdException w:qFormat="1" w:unhideWhenUsed="0" w:uiPriority="0" w:semiHidden="0" w:name="Table List 4"/>
-    <w:lsdException w:unhideWhenUsed="0" w:uiPriority="0" w:semiHidden="0" w:name="Table List 5"/>
-    <w:lsdException w:unhideWhenUsed="0" w:uiPriority="0" w:semiHidden="0" w:name="Table List 6"/>
+    <w:lsdException w:qFormat="1" w:unhideWhenUsed="0" w:uiPriority="0" w:semiHidden="0" w:name="Table List 5"/>
+    <w:lsdException w:qFormat="1" w:unhideWhenUsed="0" w:uiPriority="0" w:semiHidden="0" w:name="Table List 6"/>
     <w:lsdException w:qFormat="1" w:unhideWhenUsed="0" w:uiPriority="0" w:semiHidden="0" w:name="Table List 7"/>
     <w:lsdException w:qFormat="1" w:unhideWhenUsed="0" w:uiPriority="0" w:semiHidden="0" w:name="Table List 8"/>
     <w:lsdException w:qFormat="1" w:unhideWhenUsed="0" w:uiPriority="0" w:semiHidden="0" w:name="Table 3D effects 1"/>
@@ -1901,16 +1939,16 @@
     <w:lsdException w:qFormat="1" w:unhideWhenUsed="0" w:uiPriority="0" w:semiHidden="0" w:name="Table Elegant"/>
     <w:lsdException w:qFormat="1" w:unhideWhenUsed="0" w:uiPriority="0" w:semiHidden="0" w:name="Table Professional"/>
     <w:lsdException w:unhideWhenUsed="0" w:uiPriority="0" w:semiHidden="0" w:name="Table Subtle 1"/>
-    <w:lsdException w:unhideWhenUsed="0" w:uiPriority="0" w:semiHidden="0" w:name="Table Subtle 2"/>
+    <w:lsdException w:qFormat="1" w:unhideWhenUsed="0" w:uiPriority="0" w:semiHidden="0" w:name="Table Subtle 2"/>
     <w:lsdException w:qFormat="1" w:unhideWhenUsed="0" w:uiPriority="0" w:semiHidden="0" w:name="Table Web 1"/>
-    <w:lsdException w:unhideWhenUsed="0" w:uiPriority="0" w:semiHidden="0" w:name="Table Web 2"/>
+    <w:lsdException w:qFormat="1" w:unhideWhenUsed="0" w:uiPriority="0" w:semiHidden="0" w:name="Table Web 2"/>
     <w:lsdException w:qFormat="1" w:unhideWhenUsed="0" w:uiPriority="0" w:semiHidden="0" w:name="Table Web 3"/>
     <w:lsdException w:qFormat="1" w:unhideWhenUsed="0" w:uiPriority="0" w:semiHidden="0" w:name="Balloon Text"/>
     <w:lsdException w:qFormat="1" w:unhideWhenUsed="0" w:uiPriority="0" w:semiHidden="0" w:name="Table Grid"/>
-    <w:lsdException w:unhideWhenUsed="0" w:uiPriority="0" w:semiHidden="0" w:name="Table Theme"/>
-    <w:lsdException w:unhideWhenUsed="0" w:uiPriority="60" w:semiHidden="0" w:name="Light Shading"/>
+    <w:lsdException w:qFormat="1" w:unhideWhenUsed="0" w:uiPriority="0" w:semiHidden="0" w:name="Table Theme"/>
+    <w:lsdException w:qFormat="1" w:unhideWhenUsed="0" w:uiPriority="60" w:semiHidden="0" w:name="Light Shading"/>
     <w:lsdException w:unhideWhenUsed="0" w:uiPriority="61" w:semiHidden="0" w:name="Light List"/>
-    <w:lsdException w:unhideWhenUsed="0" w:uiPriority="62" w:semiHidden="0" w:name="Light Grid"/>
+    <w:lsdException w:qFormat="1" w:unhideWhenUsed="0" w:uiPriority="62" w:semiHidden="0" w:name="Light Grid"/>
     <w:lsdException w:qFormat="1" w:unhideWhenUsed="0" w:uiPriority="63" w:semiHidden="0" w:name="Medium Shading 1"/>
     <w:lsdException w:qFormat="1" w:unhideWhenUsed="0" w:uiPriority="64" w:semiHidden="0" w:name="Medium Shading 2"/>
     <w:lsdException w:unhideWhenUsed="0" w:uiPriority="65" w:semiHidden="0" w:name="Medium List 1"/>
@@ -1921,11 +1959,11 @@
     <w:lsdException w:qFormat="1" w:unhideWhenUsed="0" w:uiPriority="70" w:semiHidden="0" w:name="Dark List"/>
     <w:lsdException w:qFormat="1" w:unhideWhenUsed="0" w:uiPriority="71" w:semiHidden="0" w:name="Colorful Shading"/>
     <w:lsdException w:unhideWhenUsed="0" w:uiPriority="72" w:semiHidden="0" w:name="Colorful List"/>
-    <w:lsdException w:unhideWhenUsed="0" w:uiPriority="73" w:semiHidden="0" w:name="Colorful Grid"/>
-    <w:lsdException w:unhideWhenUsed="0" w:uiPriority="60" w:semiHidden="0" w:name="Light Shading Accent 1"/>
-    <w:lsdException w:unhideWhenUsed="0" w:uiPriority="61" w:semiHidden="0" w:name="Light List Accent 1"/>
-    <w:lsdException w:unhideWhenUsed="0" w:uiPriority="62" w:semiHidden="0" w:name="Light Grid Accent 1"/>
-    <w:lsdException w:unhideWhenUsed="0" w:uiPriority="63" w:semiHidden="0" w:name="Medium Shading 1 Accent 1"/>
+    <w:lsdException w:qFormat="1" w:unhideWhenUsed="0" w:uiPriority="73" w:semiHidden="0" w:name="Colorful Grid"/>
+    <w:lsdException w:qFormat="1" w:unhideWhenUsed="0" w:uiPriority="60" w:semiHidden="0" w:name="Light Shading Accent 1"/>
+    <w:lsdException w:qFormat="1" w:unhideWhenUsed="0" w:uiPriority="61" w:semiHidden="0" w:name="Light List Accent 1"/>
+    <w:lsdException w:qFormat="1" w:unhideWhenUsed="0" w:uiPriority="62" w:semiHidden="0" w:name="Light Grid Accent 1"/>
+    <w:lsdException w:qFormat="1" w:unhideWhenUsed="0" w:uiPriority="63" w:semiHidden="0" w:name="Medium Shading 1 Accent 1"/>
     <w:lsdException w:unhideWhenUsed="0" w:uiPriority="64" w:semiHidden="0" w:name="Medium Shading 2 Accent 1"/>
     <w:lsdException w:unhideWhenUsed="0" w:uiPriority="65" w:semiHidden="0" w:name="Medium List 1 Accent 1"/>
     <w:lsdException w:qFormat="1" w:unhideWhenUsed="0" w:uiPriority="66" w:semiHidden="0" w:name="Medium List 2 Accent 1"/>
@@ -1936,9 +1974,9 @@
     <w:lsdException w:qFormat="1" w:unhideWhenUsed="0" w:uiPriority="71" w:semiHidden="0" w:name="Colorful Shading Accent 1"/>
     <w:lsdException w:unhideWhenUsed="0" w:uiPriority="72" w:semiHidden="0" w:name="Colorful List Accent 1"/>
     <w:lsdException w:unhideWhenUsed="0" w:uiPriority="73" w:semiHidden="0" w:name="Colorful Grid Accent 1"/>
-    <w:lsdException w:unhideWhenUsed="0" w:uiPriority="60" w:semiHidden="0" w:name="Light Shading Accent 2"/>
-    <w:lsdException w:unhideWhenUsed="0" w:uiPriority="61" w:semiHidden="0" w:name="Light List Accent 2"/>
-    <w:lsdException w:unhideWhenUsed="0" w:uiPriority="62" w:semiHidden="0" w:name="Light Grid Accent 2"/>
+    <w:lsdException w:qFormat="1" w:unhideWhenUsed="0" w:uiPriority="60" w:semiHidden="0" w:name="Light Shading Accent 2"/>
+    <w:lsdException w:qFormat="1" w:unhideWhenUsed="0" w:uiPriority="61" w:semiHidden="0" w:name="Light List Accent 2"/>
+    <w:lsdException w:qFormat="1" w:unhideWhenUsed="0" w:uiPriority="62" w:semiHidden="0" w:name="Light Grid Accent 2"/>
     <w:lsdException w:qFormat="1" w:unhideWhenUsed="0" w:uiPriority="63" w:semiHidden="0" w:name="Medium Shading 1 Accent 2"/>
     <w:lsdException w:unhideWhenUsed="0" w:uiPriority="64" w:semiHidden="0" w:name="Medium Shading 2 Accent 2"/>
     <w:lsdException w:qFormat="1" w:unhideWhenUsed="0" w:uiPriority="65" w:semiHidden="0" w:name="Medium List 1 Accent 2"/>
@@ -1950,7 +1988,7 @@
     <w:lsdException w:qFormat="1" w:unhideWhenUsed="0" w:uiPriority="71" w:semiHidden="0" w:name="Colorful Shading Accent 2"/>
     <w:lsdException w:unhideWhenUsed="0" w:uiPriority="72" w:semiHidden="0" w:name="Colorful List Accent 2"/>
     <w:lsdException w:unhideWhenUsed="0" w:uiPriority="73" w:semiHidden="0" w:name="Colorful Grid Accent 2"/>
-    <w:lsdException w:unhideWhenUsed="0" w:uiPriority="60" w:semiHidden="0" w:name="Light Shading Accent 3"/>
+    <w:lsdException w:qFormat="1" w:unhideWhenUsed="0" w:uiPriority="60" w:semiHidden="0" w:name="Light Shading Accent 3"/>
     <w:lsdException w:unhideWhenUsed="0" w:uiPriority="61" w:semiHidden="0" w:name="Light List Accent 3"/>
     <w:lsdException w:unhideWhenUsed="0" w:uiPriority="62" w:semiHidden="0" w:name="Light Grid Accent 3"/>
     <w:lsdException w:unhideWhenUsed="0" w:uiPriority="63" w:semiHidden="0" w:name="Medium Shading 1 Accent 3"/>
@@ -1964,7 +2002,7 @@
     <w:lsdException w:qFormat="1" w:unhideWhenUsed="0" w:uiPriority="71" w:semiHidden="0" w:name="Colorful Shading Accent 3"/>
     <w:lsdException w:unhideWhenUsed="0" w:uiPriority="72" w:semiHidden="0" w:name="Colorful List Accent 3"/>
     <w:lsdException w:unhideWhenUsed="0" w:uiPriority="73" w:semiHidden="0" w:name="Colorful Grid Accent 3"/>
-    <w:lsdException w:unhideWhenUsed="0" w:uiPriority="60" w:semiHidden="0" w:name="Light Shading Accent 4"/>
+    <w:lsdException w:qFormat="1" w:unhideWhenUsed="0" w:uiPriority="60" w:semiHidden="0" w:name="Light Shading Accent 4"/>
     <w:lsdException w:unhideWhenUsed="0" w:uiPriority="61" w:semiHidden="0" w:name="Light List Accent 4"/>
     <w:lsdException w:unhideWhenUsed="0" w:uiPriority="62" w:semiHidden="0" w:name="Light Grid Accent 4"/>
     <w:lsdException w:unhideWhenUsed="0" w:uiPriority="63" w:semiHidden="0" w:name="Medium Shading 1 Accent 4"/>
@@ -1976,12 +2014,12 @@
     <w:lsdException w:qFormat="1" w:unhideWhenUsed="0" w:uiPriority="69" w:semiHidden="0" w:name="Medium Grid 3 Accent 4"/>
     <w:lsdException w:qFormat="1" w:unhideWhenUsed="0" w:uiPriority="70" w:semiHidden="0" w:name="Dark List Accent 4"/>
     <w:lsdException w:unhideWhenUsed="0" w:uiPriority="71" w:semiHidden="0" w:name="Colorful Shading Accent 4"/>
-    <w:lsdException w:unhideWhenUsed="0" w:uiPriority="72" w:semiHidden="0" w:name="Colorful List Accent 4"/>
+    <w:lsdException w:qFormat="1" w:unhideWhenUsed="0" w:uiPriority="72" w:semiHidden="0" w:name="Colorful List Accent 4"/>
     <w:lsdException w:unhideWhenUsed="0" w:uiPriority="73" w:semiHidden="0" w:name="Colorful Grid Accent 4"/>
     <w:lsdException w:unhideWhenUsed="0" w:uiPriority="60" w:semiHidden="0" w:name="Light Shading Accent 5"/>
     <w:lsdException w:unhideWhenUsed="0" w:uiPriority="61" w:semiHidden="0" w:name="Light List Accent 5"/>
     <w:lsdException w:unhideWhenUsed="0" w:uiPriority="62" w:semiHidden="0" w:name="Light Grid Accent 5"/>
-    <w:lsdException w:unhideWhenUsed="0" w:uiPriority="63" w:semiHidden="0" w:name="Medium Shading 1 Accent 5"/>
+    <w:lsdException w:qFormat="1" w:unhideWhenUsed="0" w:uiPriority="63" w:semiHidden="0" w:name="Medium Shading 1 Accent 5"/>
     <w:lsdException w:qFormat="1" w:unhideWhenUsed="0" w:uiPriority="64" w:semiHidden="0" w:name="Medium Shading 2 Accent 5"/>
     <w:lsdException w:qFormat="1" w:unhideWhenUsed="0" w:uiPriority="65" w:semiHidden="0" w:name="Medium List 1 Accent 5"/>
     <w:lsdException w:qFormat="1" w:unhideWhenUsed="0" w:uiPriority="66" w:semiHidden="0" w:name="Medium List 2 Accent 5"/>
@@ -1992,8 +2030,8 @@
     <w:lsdException w:unhideWhenUsed="0" w:uiPriority="71" w:semiHidden="0" w:name="Colorful Shading Accent 5"/>
     <w:lsdException w:unhideWhenUsed="0" w:uiPriority="72" w:semiHidden="0" w:name="Colorful List Accent 5"/>
     <w:lsdException w:unhideWhenUsed="0" w:uiPriority="73" w:semiHidden="0" w:name="Colorful Grid Accent 5"/>
-    <w:lsdException w:unhideWhenUsed="0" w:uiPriority="60" w:semiHidden="0" w:name="Light Shading Accent 6"/>
-    <w:lsdException w:unhideWhenUsed="0" w:uiPriority="61" w:semiHidden="0" w:name="Light List Accent 6"/>
+    <w:lsdException w:qFormat="1" w:unhideWhenUsed="0" w:uiPriority="60" w:semiHidden="0" w:name="Light Shading Accent 6"/>
+    <w:lsdException w:qFormat="1" w:unhideWhenUsed="0" w:uiPriority="61" w:semiHidden="0" w:name="Light List Accent 6"/>
     <w:lsdException w:qFormat="1" w:unhideWhenUsed="0" w:uiPriority="62" w:semiHidden="0" w:name="Light Grid Accent 6"/>
     <w:lsdException w:qFormat="1" w:unhideWhenUsed="0" w:uiPriority="63" w:semiHidden="0" w:name="Medium Shading 1 Accent 6"/>
     <w:lsdException w:unhideWhenUsed="0" w:uiPriority="64" w:semiHidden="0" w:name="Medium Shading 2 Accent 6"/>
@@ -4868,6 +4906,7 @@
   <w:style w:type="table" w:styleId="117">
     <w:name w:val="Table Grid 6"/>
     <w:basedOn w:val="12"/>
+    <w:qFormat/>
     <w:uiPriority w:val="0"/>
     <w:pPr>
       <w:widowControl w:val="0"/>
@@ -5354,6 +5393,7 @@
   <w:style w:type="table" w:styleId="124">
     <w:name w:val="Table List 5"/>
     <w:basedOn w:val="12"/>
+    <w:qFormat/>
     <w:uiPriority w:val="0"/>
     <w:pPr>
       <w:widowControl w:val="0"/>
@@ -5402,6 +5442,7 @@
   <w:style w:type="table" w:styleId="125">
     <w:name w:val="Table List 6"/>
     <w:basedOn w:val="12"/>
+    <w:qFormat/>
     <w:uiPriority w:val="0"/>
     <w:pPr>
       <w:widowControl w:val="0"/>
@@ -5685,6 +5726,7 @@
     <w:name w:val="table of figures"/>
     <w:basedOn w:val="1"/>
     <w:next w:val="1"/>
+    <w:qFormat/>
     <w:uiPriority w:val="0"/>
     <w:pPr>
       <w:ind w:leftChars="200" w:hanging="200" w:hangingChars="200"/>
@@ -5770,6 +5812,7 @@
   <w:style w:type="table" w:styleId="132">
     <w:name w:val="Table Simple 2"/>
     <w:basedOn w:val="12"/>
+    <w:qFormat/>
     <w:uiPriority w:val="0"/>
     <w:pPr>
       <w:widowControl w:val="0"/>
@@ -5865,6 +5908,7 @@
   <w:style w:type="table" w:styleId="133">
     <w:name w:val="Table Simple 3"/>
     <w:basedOn w:val="12"/>
+    <w:qFormat/>
     <w:uiPriority w:val="0"/>
     <w:pPr>
       <w:widowControl w:val="0"/>
@@ -5991,6 +6035,7 @@
   <w:style w:type="table" w:styleId="135">
     <w:name w:val="Table Subtle 2"/>
     <w:basedOn w:val="12"/>
+    <w:qFormat/>
     <w:uiPriority w:val="0"/>
     <w:pPr>
       <w:widowControl w:val="0"/>
@@ -6074,6 +6119,7 @@
   <w:style w:type="table" w:styleId="136">
     <w:name w:val="Table Theme"/>
     <w:basedOn w:val="12"/>
+    <w:qFormat/>
     <w:uiPriority w:val="0"/>
     <w:pPr>
       <w:widowControl w:val="0"/>
@@ -6132,6 +6178,7 @@
   <w:style w:type="table" w:styleId="138">
     <w:name w:val="Table Web 2"/>
     <w:basedOn w:val="12"/>
+    <w:qFormat/>
     <w:uiPriority w:val="0"/>
     <w:pPr>
       <w:widowControl w:val="0"/>
@@ -6242,12 +6289,14 @@
     <w:name w:val="toc 1"/>
     <w:basedOn w:val="1"/>
     <w:next w:val="1"/>
+    <w:qFormat/>
     <w:uiPriority w:val="0"/>
   </w:style>
   <w:style w:type="paragraph" w:styleId="143">
     <w:name w:val="toc 2"/>
     <w:basedOn w:val="1"/>
     <w:next w:val="1"/>
+    <w:qFormat/>
     <w:uiPriority w:val="0"/>
     <w:pPr>
       <w:ind w:left="420" w:leftChars="200"/>
@@ -6276,6 +6325,7 @@
     <w:name w:val="toc 5"/>
     <w:basedOn w:val="1"/>
     <w:next w:val="1"/>
+    <w:qFormat/>
     <w:uiPriority w:val="0"/>
     <w:pPr>
       <w:ind w:left="1680" w:leftChars="800"/>
@@ -6315,6 +6365,7 @@
     <w:name w:val="toc 9"/>
     <w:basedOn w:val="1"/>
     <w:next w:val="1"/>
+    <w:qFormat/>
     <w:uiPriority w:val="0"/>
     <w:pPr>
       <w:ind w:left="3360" w:leftChars="1600"/>
@@ -6323,6 +6374,7 @@
   <w:style w:type="table" w:styleId="151">
     <w:name w:val="Light Shading"/>
     <w:basedOn w:val="12"/>
+    <w:qFormat/>
     <w:uiPriority w:val="60"/>
     <w:rPr>
       <w:color w:val="000000"/>
@@ -6413,6 +6465,7 @@
   <w:style w:type="table" w:styleId="152">
     <w:name w:val="Light Shading Accent 1"/>
     <w:basedOn w:val="12"/>
+    <w:qFormat/>
     <w:uiPriority w:val="60"/>
     <w:rPr>
       <w:color w:val="365F91"/>
@@ -6503,6 +6556,7 @@
   <w:style w:type="table" w:styleId="153">
     <w:name w:val="Light Shading Accent 2"/>
     <w:basedOn w:val="12"/>
+    <w:qFormat/>
     <w:uiPriority w:val="60"/>
     <w:rPr>
       <w:color w:val="943634"/>
@@ -6593,6 +6647,7 @@
   <w:style w:type="table" w:styleId="154">
     <w:name w:val="Light Shading Accent 3"/>
     <w:basedOn w:val="12"/>
+    <w:qFormat/>
     <w:uiPriority w:val="60"/>
     <w:rPr>
       <w:color w:val="76923C"/>
@@ -6683,6 +6738,7 @@
   <w:style w:type="table" w:styleId="155">
     <w:name w:val="Light Shading Accent 4"/>
     <w:basedOn w:val="12"/>
+    <w:qFormat/>
     <w:uiPriority w:val="60"/>
     <w:rPr>
       <w:color w:val="5F497A"/>
@@ -6863,6 +6919,7 @@
   <w:style w:type="table" w:styleId="157">
     <w:name w:val="Light Shading Accent 6"/>
     <w:basedOn w:val="12"/>
+    <w:qFormat/>
     <w:uiPriority w:val="60"/>
     <w:rPr>
       <w:color w:val="E36C0A"/>
@@ -7032,6 +7089,7 @@
   <w:style w:type="table" w:styleId="159">
     <w:name w:val="Light List Accent 1"/>
     <w:basedOn w:val="12"/>
+    <w:qFormat/>
     <w:uiPriority w:val="61"/>
     <w:tblPr>
       <w:tblBorders>
@@ -7111,6 +7169,7 @@
   <w:style w:type="table" w:styleId="160">
     <w:name w:val="Light List Accent 2"/>
     <w:basedOn w:val="12"/>
+    <w:qFormat/>
     <w:uiPriority w:val="61"/>
     <w:tblPr>
       <w:tblBorders>
@@ -7427,6 +7486,7 @@
   <w:style w:type="table" w:styleId="164">
     <w:name w:val="Light List Accent 6"/>
     <w:basedOn w:val="12"/>
+    <w:qFormat/>
     <w:uiPriority w:val="61"/>
     <w:tblPr>
       <w:tblBorders>
@@ -7506,6 +7566,7 @@
   <w:style w:type="table" w:styleId="165">
     <w:name w:val="Light Grid"/>
     <w:basedOn w:val="12"/>
+    <w:qFormat/>
     <w:uiPriority w:val="62"/>
     <w:tblPr>
       <w:tblBorders>
@@ -7623,6 +7684,7 @@
   <w:style w:type="table" w:styleId="166">
     <w:name w:val="Light Grid Accent 1"/>
     <w:basedOn w:val="12"/>
+    <w:qFormat/>
     <w:uiPriority w:val="62"/>
     <w:tblPr>
       <w:tblBorders>
@@ -7740,6 +7802,7 @@
   <w:style w:type="table" w:styleId="167">
     <w:name w:val="Light Grid Accent 2"/>
     <w:basedOn w:val="12"/>
+    <w:qFormat/>
     <w:uiPriority w:val="62"/>
     <w:tblPr>
       <w:tblBorders>
@@ -8420,6 +8483,7 @@
   <w:style w:type="table" w:styleId="173">
     <w:name w:val="Medium Shading 1 Accent 1"/>
     <w:basedOn w:val="12"/>
+    <w:qFormat/>
     <w:uiPriority w:val="63"/>
     <w:tblPr>
       <w:tblBorders>
@@ -8793,6 +8857,7 @@
   <w:style w:type="table" w:styleId="177">
     <w:name w:val="Medium Shading 1 Accent 5"/>
     <w:basedOn w:val="12"/>
+    <w:qFormat/>
     <w:uiPriority w:val="63"/>
     <w:tblPr>
       <w:tblBorders>
@@ -15154,6 +15219,7 @@
   <w:style w:type="table" w:styleId="239">
     <w:name w:val="Colorful List Accent 4"/>
     <w:basedOn w:val="12"/>
+    <w:qFormat/>
     <w:uiPriority w:val="72"/>
     <w:rPr>
       <w:color w:val="000000"/>
@@ -15379,6 +15445,7 @@
   <w:style w:type="table" w:styleId="242">
     <w:name w:val="Colorful Grid"/>
     <w:basedOn w:val="12"/>
+    <w:qFormat/>
     <w:uiPriority w:val="73"/>
     <w:rPr>
       <w:color w:val="000000"/>

</xml_diff>